<commit_message>
Se cambió el mensaje "Usuario ingresado correctamente" a "Estás registrado correctamente! Ahora ingresa” en el archivo ingreso_registro.php
</commit_message>
<xml_diff>
--- a/SRS/casos de uso.docx
+++ b/SRS/casos de uso.docx
@@ -34,6 +34,7 @@
                 <w:right w:val="nil"/>
                 <w:between w:val="nil"/>
               </w:pBdr>
+              <w:jc w:val="both"/>
             </w:pPr>
             <w:r>
               <w:t xml:space="preserve">Función </w:t>
@@ -60,6 +61,7 @@
                 <w:right w:val="nil"/>
                 <w:between w:val="nil"/>
               </w:pBdr>
+              <w:jc w:val="both"/>
             </w:pPr>
             <w:r>
               <w:t>Ingreso al sistema</w:t>
@@ -88,6 +90,7 @@
                 <w:right w:val="nil"/>
                 <w:between w:val="nil"/>
               </w:pBdr>
+              <w:jc w:val="both"/>
             </w:pPr>
             <w:r>
               <w:t xml:space="preserve">Descripción </w:t>
@@ -114,12 +117,19 @@
                 <w:right w:val="nil"/>
                 <w:between w:val="nil"/>
               </w:pBdr>
+              <w:jc w:val="both"/>
             </w:pPr>
             <w:r>
               <w:t xml:space="preserve">Permite al usuario ingresar </w:t>
             </w:r>
             <w:r>
-              <w:t>al sistema para ver o crear proyectos.</w:t>
+              <w:t xml:space="preserve">al sistema </w:t>
+            </w:r>
+            <w:r>
+              <w:t>para ver o crear proyectos</w:t>
+            </w:r>
+            <w:r>
+              <w:t>.</w:t>
             </w:r>
           </w:p>
         </w:tc>
@@ -136,6 +146,9 @@
             </w:tcMar>
           </w:tcPr>
           <w:p>
+            <w:pPr>
+              <w:jc w:val="both"/>
+            </w:pPr>
             <w:r>
               <w:t>Actor</w:t>
             </w:r>
@@ -152,6 +165,9 @@
             </w:tcMar>
           </w:tcPr>
           <w:p>
+            <w:pPr>
+              <w:jc w:val="both"/>
+            </w:pPr>
             <w:r>
               <w:t xml:space="preserve">Inexperto en construcción. </w:t>
             </w:r>
@@ -170,6 +186,9 @@
             </w:tcMar>
           </w:tcPr>
           <w:p>
+            <w:pPr>
+              <w:jc w:val="both"/>
+            </w:pPr>
             <w:r>
               <w:t>Precondición</w:t>
             </w:r>
@@ -186,16 +205,14 @@
             </w:tcMar>
           </w:tcPr>
           <w:p>
+            <w:pPr>
+              <w:jc w:val="both"/>
+            </w:pPr>
             <w:r>
               <w:t xml:space="preserve">Haber ejecutado el caso de uso “Registro de </w:t>
             </w:r>
             <w:r>
-              <w:t>usu</w:t>
-            </w:r>
-            <w:bookmarkStart w:id="0" w:name="_GoBack"/>
-            <w:bookmarkEnd w:id="0"/>
-            <w:r>
-              <w:t>ario</w:t>
+              <w:t>usuario</w:t>
             </w:r>
             <w:r>
               <w:t xml:space="preserve">” </w:t>
@@ -215,6 +232,9 @@
             </w:tcMar>
           </w:tcPr>
           <w:p>
+            <w:pPr>
+              <w:jc w:val="both"/>
+            </w:pPr>
             <w:r>
               <w:t>Flujo Normal</w:t>
             </w:r>
@@ -232,10 +252,11 @@
           </w:tcPr>
           <w:p>
             <w:pPr>
+              <w:pStyle w:val="Prrafodelista"/>
               <w:widowControl w:val="0"/>
               <w:numPr>
                 <w:ilvl w:val="0"/>
-                <w:numId w:val="1"/>
+                <w:numId w:val="2"/>
               </w:numPr>
               <w:pBdr>
                 <w:top w:val="nil"/>
@@ -245,20 +266,33 @@
                 <w:between w:val="nil"/>
               </w:pBdr>
               <w:spacing w:line="240" w:lineRule="auto"/>
+              <w:jc w:val="both"/>
             </w:pPr>
             <w:r>
               <w:t xml:space="preserve">El usuario </w:t>
             </w:r>
             <w:r>
-              <w:t>teclea su nombre de usuario y contraseña.</w:t>
-            </w:r>
-          </w:p>
-          <w:p>
-            <w:pPr>
+              <w:t xml:space="preserve">teclea su nombre de usuario y </w:t>
+            </w:r>
+            <w:proofErr w:type="gramStart"/>
+            <w:r>
+              <w:t>contraseña.</w:t>
+            </w:r>
+            <w:r>
+              <w:t>.</w:t>
+            </w:r>
+            <w:proofErr w:type="gramEnd"/>
+            <w:r>
+              <w:t xml:space="preserve"> </w:t>
+            </w:r>
+          </w:p>
+          <w:p>
+            <w:pPr>
+              <w:pStyle w:val="Prrafodelista"/>
               <w:widowControl w:val="0"/>
               <w:numPr>
                 <w:ilvl w:val="0"/>
-                <w:numId w:val="1"/>
+                <w:numId w:val="2"/>
               </w:numPr>
               <w:pBdr>
                 <w:top w:val="nil"/>
@@ -268,20 +302,365 @@
                 <w:between w:val="nil"/>
               </w:pBdr>
               <w:spacing w:line="240" w:lineRule="auto"/>
-            </w:pPr>
-            <w:r>
-              <w:t>El usuario indica el ancho</w:t>
-            </w:r>
-            <w:r>
-              <w:t>.</w:t>
-            </w:r>
-          </w:p>
-          <w:p>
-            <w:pPr>
+              <w:jc w:val="both"/>
+            </w:pPr>
+            <w:r>
+              <w:t>El sistema muestra al usuario las opciones para crear un nuevo proyecto o ver los proyectos existentes.</w:t>
+            </w:r>
+          </w:p>
+        </w:tc>
+      </w:tr>
+      <w:tr>
+        <w:tc>
+          <w:tcPr>
+            <w:tcW w:w="2985" w:type="dxa"/>
+            <w:tcMar>
+              <w:top w:w="100" w:type="dxa"/>
+              <w:left w:w="100" w:type="dxa"/>
+              <w:bottom w:w="100" w:type="dxa"/>
+              <w:right w:w="100" w:type="dxa"/>
+            </w:tcMar>
+          </w:tcPr>
+          <w:p>
+            <w:pPr>
+              <w:jc w:val="both"/>
+            </w:pPr>
+            <w:r>
+              <w:t>Flujo alternativo</w:t>
+            </w:r>
+          </w:p>
+        </w:tc>
+        <w:tc>
+          <w:tcPr>
+            <w:tcW w:w="6329" w:type="dxa"/>
+            <w:tcMar>
+              <w:top w:w="100" w:type="dxa"/>
+              <w:left w:w="100" w:type="dxa"/>
+              <w:bottom w:w="100" w:type="dxa"/>
+              <w:right w:w="100" w:type="dxa"/>
+            </w:tcMar>
+          </w:tcPr>
+          <w:p>
+            <w:pPr>
+              <w:widowControl w:val="0"/>
+              <w:pBdr>
+                <w:top w:val="nil"/>
+                <w:left w:val="nil"/>
+                <w:bottom w:val="nil"/>
+                <w:right w:val="nil"/>
+                <w:between w:val="nil"/>
+              </w:pBdr>
+              <w:jc w:val="both"/>
+            </w:pPr>
+            <w:r>
+              <w:t xml:space="preserve">1.A </w:t>
+            </w:r>
+            <w:r>
+              <w:t xml:space="preserve">El sistema comprueba los datos ingresados, si es que </w:t>
+            </w:r>
+            <w:r>
+              <w:t>no son correctos se indica al usuario</w:t>
+            </w:r>
+            <w:r>
+              <w:t xml:space="preserve">. </w:t>
+            </w:r>
+          </w:p>
+        </w:tc>
+      </w:tr>
+      <w:tr>
+        <w:tc>
+          <w:tcPr>
+            <w:tcW w:w="2985" w:type="dxa"/>
+            <w:tcMar>
+              <w:top w:w="100" w:type="dxa"/>
+              <w:left w:w="100" w:type="dxa"/>
+              <w:bottom w:w="100" w:type="dxa"/>
+              <w:right w:w="100" w:type="dxa"/>
+            </w:tcMar>
+          </w:tcPr>
+          <w:p>
+            <w:pPr>
+              <w:jc w:val="both"/>
+            </w:pPr>
+            <w:r>
+              <w:t>Post Condición</w:t>
+            </w:r>
+          </w:p>
+        </w:tc>
+        <w:tc>
+          <w:tcPr>
+            <w:tcW w:w="6329" w:type="dxa"/>
+            <w:tcMar>
+              <w:top w:w="100" w:type="dxa"/>
+              <w:left w:w="100" w:type="dxa"/>
+              <w:bottom w:w="100" w:type="dxa"/>
+              <w:right w:w="100" w:type="dxa"/>
+            </w:tcMar>
+          </w:tcPr>
+          <w:p>
+            <w:pPr>
+              <w:jc w:val="both"/>
+            </w:pPr>
+            <w:r>
+              <w:t>El usuario puede comenzar un nuevo proyecto de radier o ver sus proyectos existentes.</w:t>
+            </w:r>
+            <w:r>
+              <w:t xml:space="preserve">  </w:t>
+            </w:r>
+          </w:p>
+        </w:tc>
+      </w:tr>
+    </w:tbl>
+    <w:p/>
+    <w:tbl>
+      <w:tblPr>
+        <w:tblStyle w:val="Tablaconcuadrcula"/>
+        <w:tblW w:w="9314" w:type="dxa"/>
+        <w:tblLayout w:type="fixed"/>
+        <w:tblLook w:val="0600" w:firstRow="0" w:lastRow="0" w:firstColumn="0" w:lastColumn="0" w:noHBand="1" w:noVBand="1"/>
+      </w:tblPr>
+      <w:tblGrid>
+        <w:gridCol w:w="2985"/>
+        <w:gridCol w:w="6329"/>
+      </w:tblGrid>
+      <w:tr>
+        <w:tc>
+          <w:tcPr>
+            <w:tcW w:w="2985" w:type="dxa"/>
+            <w:tcMar>
+              <w:top w:w="100" w:type="dxa"/>
+              <w:left w:w="100" w:type="dxa"/>
+              <w:bottom w:w="100" w:type="dxa"/>
+              <w:right w:w="100" w:type="dxa"/>
+            </w:tcMar>
+          </w:tcPr>
+          <w:p>
+            <w:pPr>
+              <w:widowControl w:val="0"/>
+              <w:pBdr>
+                <w:top w:val="nil"/>
+                <w:left w:val="nil"/>
+                <w:bottom w:val="nil"/>
+                <w:right w:val="nil"/>
+                <w:between w:val="nil"/>
+              </w:pBdr>
+              <w:jc w:val="both"/>
+            </w:pPr>
+            <w:r>
+              <w:t xml:space="preserve">Función </w:t>
+            </w:r>
+          </w:p>
+        </w:tc>
+        <w:tc>
+          <w:tcPr>
+            <w:tcW w:w="6329" w:type="dxa"/>
+            <w:tcMar>
+              <w:top w:w="100" w:type="dxa"/>
+              <w:left w:w="100" w:type="dxa"/>
+              <w:bottom w:w="100" w:type="dxa"/>
+              <w:right w:w="100" w:type="dxa"/>
+            </w:tcMar>
+          </w:tcPr>
+          <w:p>
+            <w:pPr>
+              <w:widowControl w:val="0"/>
+              <w:pBdr>
+                <w:top w:val="nil"/>
+                <w:left w:val="nil"/>
+                <w:bottom w:val="nil"/>
+                <w:right w:val="nil"/>
+                <w:between w:val="nil"/>
+              </w:pBdr>
+              <w:jc w:val="both"/>
+            </w:pPr>
+            <w:r>
+              <w:t>Registro de usuario</w:t>
+            </w:r>
+          </w:p>
+        </w:tc>
+      </w:tr>
+      <w:tr>
+        <w:tc>
+          <w:tcPr>
+            <w:tcW w:w="2985" w:type="dxa"/>
+            <w:tcMar>
+              <w:top w:w="100" w:type="dxa"/>
+              <w:left w:w="100" w:type="dxa"/>
+              <w:bottom w:w="100" w:type="dxa"/>
+              <w:right w:w="100" w:type="dxa"/>
+            </w:tcMar>
+          </w:tcPr>
+          <w:p>
+            <w:pPr>
+              <w:widowControl w:val="0"/>
+              <w:pBdr>
+                <w:top w:val="nil"/>
+                <w:left w:val="nil"/>
+                <w:bottom w:val="nil"/>
+                <w:right w:val="nil"/>
+                <w:between w:val="nil"/>
+              </w:pBdr>
+              <w:jc w:val="both"/>
+            </w:pPr>
+            <w:r>
+              <w:t xml:space="preserve">Descripción </w:t>
+            </w:r>
+          </w:p>
+        </w:tc>
+        <w:tc>
+          <w:tcPr>
+            <w:tcW w:w="6329" w:type="dxa"/>
+            <w:tcMar>
+              <w:top w:w="100" w:type="dxa"/>
+              <w:left w:w="100" w:type="dxa"/>
+              <w:bottom w:w="100" w:type="dxa"/>
+              <w:right w:w="100" w:type="dxa"/>
+            </w:tcMar>
+          </w:tcPr>
+          <w:p>
+            <w:pPr>
+              <w:widowControl w:val="0"/>
+              <w:pBdr>
+                <w:top w:val="nil"/>
+                <w:left w:val="nil"/>
+                <w:bottom w:val="nil"/>
+                <w:right w:val="nil"/>
+                <w:between w:val="nil"/>
+              </w:pBdr>
+              <w:jc w:val="both"/>
+            </w:pPr>
+            <w:r>
+              <w:t xml:space="preserve">Permite al usuario </w:t>
+            </w:r>
+            <w:r>
+              <w:t xml:space="preserve">registrarse en el sistema para guardar sus proyectos. </w:t>
+            </w:r>
+          </w:p>
+        </w:tc>
+      </w:tr>
+      <w:tr>
+        <w:tc>
+          <w:tcPr>
+            <w:tcW w:w="2985" w:type="dxa"/>
+            <w:tcMar>
+              <w:top w:w="100" w:type="dxa"/>
+              <w:left w:w="100" w:type="dxa"/>
+              <w:bottom w:w="100" w:type="dxa"/>
+              <w:right w:w="100" w:type="dxa"/>
+            </w:tcMar>
+          </w:tcPr>
+          <w:p>
+            <w:pPr>
+              <w:jc w:val="both"/>
+            </w:pPr>
+            <w:r>
+              <w:t>Actor</w:t>
+            </w:r>
+          </w:p>
+        </w:tc>
+        <w:tc>
+          <w:tcPr>
+            <w:tcW w:w="6329" w:type="dxa"/>
+            <w:tcMar>
+              <w:top w:w="100" w:type="dxa"/>
+              <w:left w:w="100" w:type="dxa"/>
+              <w:bottom w:w="100" w:type="dxa"/>
+              <w:right w:w="100" w:type="dxa"/>
+            </w:tcMar>
+          </w:tcPr>
+          <w:p>
+            <w:pPr>
+              <w:jc w:val="both"/>
+            </w:pPr>
+            <w:r>
+              <w:t xml:space="preserve">Inexperto en construcción. </w:t>
+            </w:r>
+          </w:p>
+        </w:tc>
+      </w:tr>
+      <w:tr>
+        <w:tc>
+          <w:tcPr>
+            <w:tcW w:w="2985" w:type="dxa"/>
+            <w:tcMar>
+              <w:top w:w="100" w:type="dxa"/>
+              <w:left w:w="100" w:type="dxa"/>
+              <w:bottom w:w="100" w:type="dxa"/>
+              <w:right w:w="100" w:type="dxa"/>
+            </w:tcMar>
+          </w:tcPr>
+          <w:p>
+            <w:pPr>
+              <w:jc w:val="both"/>
+            </w:pPr>
+            <w:r>
+              <w:t>Precondición</w:t>
+            </w:r>
+          </w:p>
+        </w:tc>
+        <w:tc>
+          <w:tcPr>
+            <w:tcW w:w="6329" w:type="dxa"/>
+            <w:tcMar>
+              <w:top w:w="100" w:type="dxa"/>
+              <w:left w:w="100" w:type="dxa"/>
+              <w:bottom w:w="100" w:type="dxa"/>
+              <w:right w:w="100" w:type="dxa"/>
+            </w:tcMar>
+          </w:tcPr>
+          <w:p>
+            <w:pPr>
+              <w:jc w:val="both"/>
+            </w:pPr>
+            <w:r>
+              <w:t xml:space="preserve">Haber ejecutado el caso de uso “Registro de </w:t>
+            </w:r>
+            <w:r>
+              <w:t>usuario</w:t>
+            </w:r>
+            <w:r>
+              <w:t xml:space="preserve">” </w:t>
+            </w:r>
+          </w:p>
+        </w:tc>
+      </w:tr>
+      <w:tr>
+        <w:tc>
+          <w:tcPr>
+            <w:tcW w:w="2985" w:type="dxa"/>
+            <w:tcMar>
+              <w:top w:w="100" w:type="dxa"/>
+              <w:left w:w="100" w:type="dxa"/>
+              <w:bottom w:w="100" w:type="dxa"/>
+              <w:right w:w="100" w:type="dxa"/>
+            </w:tcMar>
+          </w:tcPr>
+          <w:p>
+            <w:pPr>
+              <w:jc w:val="both"/>
+            </w:pPr>
+            <w:r>
+              <w:t>Flujo Normal</w:t>
+            </w:r>
+          </w:p>
+        </w:tc>
+        <w:tc>
+          <w:tcPr>
+            <w:tcW w:w="6329" w:type="dxa"/>
+            <w:tcMar>
+              <w:top w:w="100" w:type="dxa"/>
+              <w:left w:w="100" w:type="dxa"/>
+              <w:bottom w:w="100" w:type="dxa"/>
+              <w:right w:w="100" w:type="dxa"/>
+            </w:tcMar>
+          </w:tcPr>
+          <w:p>
+            <w:pPr>
+              <w:pStyle w:val="Prrafodelista"/>
               <w:widowControl w:val="0"/>
               <w:numPr>
                 <w:ilvl w:val="0"/>
-                <w:numId w:val="1"/>
+                <w:numId w:val="3"/>
               </w:numPr>
               <w:pBdr>
                 <w:top w:val="nil"/>
@@ -291,29 +670,25 @@
                 <w:between w:val="nil"/>
               </w:pBdr>
               <w:spacing w:line="240" w:lineRule="auto"/>
-            </w:pPr>
-            <w:r>
-              <w:t>El usuario indica el uso</w:t>
-            </w:r>
-          </w:p>
-          <w:p>
-            <w:pPr>
-              <w:numPr>
-                <w:ilvl w:val="0"/>
-                <w:numId w:val="1"/>
-              </w:numPr>
-              <w:spacing w:line="240" w:lineRule="auto"/>
-            </w:pPr>
-            <w:r>
-              <w:t>El sistema consulta las dosificaciones y precios</w:t>
-            </w:r>
-          </w:p>
-          <w:p>
-            <w:pPr>
+              <w:jc w:val="both"/>
+            </w:pPr>
+            <w:r>
+              <w:t xml:space="preserve">El usuario </w:t>
+            </w:r>
+            <w:r>
+              <w:t>crea un nombre de usuario y una contraseña</w:t>
+            </w:r>
+            <w:r>
+              <w:t>.</w:t>
+            </w:r>
+          </w:p>
+          <w:p>
+            <w:pPr>
+              <w:pStyle w:val="Prrafodelista"/>
               <w:widowControl w:val="0"/>
               <w:numPr>
                 <w:ilvl w:val="0"/>
-                <w:numId w:val="1"/>
+                <w:numId w:val="3"/>
               </w:numPr>
               <w:pBdr>
                 <w:top w:val="nil"/>
@@ -323,9 +698,16 @@
                 <w:between w:val="nil"/>
               </w:pBdr>
               <w:spacing w:line="240" w:lineRule="auto"/>
-            </w:pPr>
-            <w:r>
-              <w:t>El sistema realiza los cálculos</w:t>
+              <w:jc w:val="both"/>
+            </w:pPr>
+            <w:r>
+              <w:t xml:space="preserve">El sistema muestra al usuario </w:t>
+            </w:r>
+            <w:r>
+              <w:t>un mensaje indicando el registro exitoso y ahora pide al usuario que ingrese</w:t>
+            </w:r>
+            <w:r>
+              <w:t>.</w:t>
             </w:r>
           </w:p>
         </w:tc>
@@ -342,6 +724,9 @@
             </w:tcMar>
           </w:tcPr>
           <w:p>
+            <w:pPr>
+              <w:jc w:val="both"/>
+            </w:pPr>
             <w:r>
               <w:t>Flujo alternativo</w:t>
             </w:r>
@@ -367,9 +752,10 @@
                 <w:right w:val="nil"/>
                 <w:between w:val="nil"/>
               </w:pBdr>
-            </w:pPr>
-            <w:r>
-              <w:t xml:space="preserve">El sistema comprueba los datos ingresados, si es que falta alguno o hay algún dato inválido se avisa al usuario para que los corrija. </w:t>
+              <w:jc w:val="both"/>
+            </w:pPr>
+            <w:r>
+              <w:t xml:space="preserve">1.A El sistema comprueba los datos ingresados, si es que no son correctos se indica al usuario. </w:t>
             </w:r>
           </w:p>
         </w:tc>
@@ -386,6 +772,9 @@
             </w:tcMar>
           </w:tcPr>
           <w:p>
+            <w:pPr>
+              <w:jc w:val="both"/>
+            </w:pPr>
             <w:r>
               <w:t>Post Condición</w:t>
             </w:r>
@@ -402,14 +791,39 @@
             </w:tcMar>
           </w:tcPr>
           <w:p>
-            <w:r>
-              <w:t xml:space="preserve">Dadas las dimensiones y el uso del radier, el sistema puede consultar las dosificaciones y precios para cálculo de materiales y costos.  </w:t>
+            <w:pPr>
+              <w:jc w:val="both"/>
+            </w:pPr>
+            <w:r>
+              <w:t xml:space="preserve">El usuario puede comenzar un nuevo proyecto de radier o ver sus proyectos existentes.  </w:t>
             </w:r>
           </w:p>
         </w:tc>
       </w:tr>
     </w:tbl>
     <w:p/>
+    <w:p>
+      <w:r>
+        <w:t>"</w:t>
+      </w:r>
+      <w:r>
+        <w:t>Usuario ingresado correctamente</w:t>
+      </w:r>
+      <w:r>
+        <w:t>"</w:t>
+      </w:r>
+      <w:r>
+        <w:t xml:space="preserve"> a</w:t>
+      </w:r>
+      <w:bookmarkStart w:id="0" w:name="_GoBack"/>
+      <w:bookmarkEnd w:id="0"/>
+      <w:r>
+        <w:t xml:space="preserve"> </w:t>
+      </w:r>
+      <w:r>
+        <w:t>"Estás registrado correctamente! Ahora ingresa."</w:t>
+      </w:r>
+    </w:p>
     <w:sectPr>
       <w:pgSz w:w="12240" w:h="15840"/>
       <w:pgMar w:top="1417" w:right="1701" w:bottom="1417" w:left="1701" w:header="708" w:footer="708" w:gutter="0"/>
@@ -423,6 +837,95 @@
 <file path=word/numbering.xml><?xml version="1.0" encoding="utf-8"?>
 <w:numbering xmlns:wpc="http://schemas.microsoft.com/office/word/2010/wordprocessingCanvas" xmlns:cx="http://schemas.microsoft.com/office/drawing/2014/chartex" xmlns:cx1="http://schemas.microsoft.com/office/drawing/2015/9/8/chartex" xmlns:mc="http://schemas.openxmlformats.org/markup-compatibility/2006" xmlns:o="urn:schemas-microsoft-com:office:office" xmlns:r="http://schemas.openxmlformats.org/officeDocument/2006/relationships" xmlns:m="http://schemas.openxmlformats.org/officeDocument/2006/math" xmlns:v="urn:schemas-microsoft-com:vml" xmlns:wp14="http://schemas.microsoft.com/office/word/2010/wordprocessingDrawing" xmlns:wp="http://schemas.openxmlformats.org/drawingml/2006/wordprocessingDrawing" xmlns:w10="urn:schemas-microsoft-com:office:word" xmlns:w="http://schemas.openxmlformats.org/wordprocessingml/2006/main" xmlns:w14="http://schemas.microsoft.com/office/word/2010/wordml" xmlns:w15="http://schemas.microsoft.com/office/word/2012/wordml" xmlns:w16se="http://schemas.microsoft.com/office/word/2015/wordml/symex" xmlns:wpg="http://schemas.microsoft.com/office/word/2010/wordprocessingGroup" xmlns:wpi="http://schemas.microsoft.com/office/word/2010/wordprocessingInk" xmlns:wne="http://schemas.microsoft.com/office/word/2006/wordml" xmlns:wps="http://schemas.microsoft.com/office/word/2010/wordprocessingShape" mc:Ignorable="w14 w15 w16se wp14">
   <w:abstractNum w:abstractNumId="0" w15:restartNumberingAfterBreak="0">
+    <w:nsid w:val="1118706F"/>
+    <w:multiLevelType w:val="hybridMultilevel"/>
+    <w:tmpl w:val="910E4C1A"/>
+    <w:lvl w:ilvl="0" w:tplc="040A000F">
+      <w:start w:val="1"/>
+      <w:numFmt w:val="decimal"/>
+      <w:lvlText w:val="%1."/>
+      <w:lvlJc w:val="left"/>
+      <w:pPr>
+        <w:ind w:left="360" w:hanging="360"/>
+      </w:pPr>
+      <w:rPr>
+        <w:rFonts w:hint="default"/>
+      </w:rPr>
+    </w:lvl>
+    <w:lvl w:ilvl="1" w:tplc="040A0019" w:tentative="1">
+      <w:start w:val="1"/>
+      <w:numFmt w:val="lowerLetter"/>
+      <w:lvlText w:val="%2."/>
+      <w:lvlJc w:val="left"/>
+      <w:pPr>
+        <w:ind w:left="1080" w:hanging="360"/>
+      </w:pPr>
+    </w:lvl>
+    <w:lvl w:ilvl="2" w:tplc="040A001B" w:tentative="1">
+      <w:start w:val="1"/>
+      <w:numFmt w:val="lowerRoman"/>
+      <w:lvlText w:val="%3."/>
+      <w:lvlJc w:val="right"/>
+      <w:pPr>
+        <w:ind w:left="1800" w:hanging="180"/>
+      </w:pPr>
+    </w:lvl>
+    <w:lvl w:ilvl="3" w:tplc="040A000F" w:tentative="1">
+      <w:start w:val="1"/>
+      <w:numFmt w:val="decimal"/>
+      <w:lvlText w:val="%4."/>
+      <w:lvlJc w:val="left"/>
+      <w:pPr>
+        <w:ind w:left="2520" w:hanging="360"/>
+      </w:pPr>
+    </w:lvl>
+    <w:lvl w:ilvl="4" w:tplc="040A0019" w:tentative="1">
+      <w:start w:val="1"/>
+      <w:numFmt w:val="lowerLetter"/>
+      <w:lvlText w:val="%5."/>
+      <w:lvlJc w:val="left"/>
+      <w:pPr>
+        <w:ind w:left="3240" w:hanging="360"/>
+      </w:pPr>
+    </w:lvl>
+    <w:lvl w:ilvl="5" w:tplc="040A001B" w:tentative="1">
+      <w:start w:val="1"/>
+      <w:numFmt w:val="lowerRoman"/>
+      <w:lvlText w:val="%6."/>
+      <w:lvlJc w:val="right"/>
+      <w:pPr>
+        <w:ind w:left="3960" w:hanging="180"/>
+      </w:pPr>
+    </w:lvl>
+    <w:lvl w:ilvl="6" w:tplc="040A000F" w:tentative="1">
+      <w:start w:val="1"/>
+      <w:numFmt w:val="decimal"/>
+      <w:lvlText w:val="%7."/>
+      <w:lvlJc w:val="left"/>
+      <w:pPr>
+        <w:ind w:left="4680" w:hanging="360"/>
+      </w:pPr>
+    </w:lvl>
+    <w:lvl w:ilvl="7" w:tplc="040A0019" w:tentative="1">
+      <w:start w:val="1"/>
+      <w:numFmt w:val="lowerLetter"/>
+      <w:lvlText w:val="%8."/>
+      <w:lvlJc w:val="left"/>
+      <w:pPr>
+        <w:ind w:left="5400" w:hanging="360"/>
+      </w:pPr>
+    </w:lvl>
+    <w:lvl w:ilvl="8" w:tplc="040A001B" w:tentative="1">
+      <w:start w:val="1"/>
+      <w:numFmt w:val="lowerRoman"/>
+      <w:lvlText w:val="%9."/>
+      <w:lvlJc w:val="right"/>
+      <w:pPr>
+        <w:ind w:left="6120" w:hanging="180"/>
+      </w:pPr>
+    </w:lvl>
+  </w:abstractNum>
+  <w:abstractNum w:abstractNumId="1" w15:restartNumberingAfterBreak="0">
     <w:nsid w:val="19CB4442"/>
     <w:multiLevelType w:val="multilevel"/>
     <w:tmpl w:val="A448DF52"/>
@@ -535,8 +1038,103 @@
       </w:rPr>
     </w:lvl>
   </w:abstractNum>
+  <w:abstractNum w:abstractNumId="2" w15:restartNumberingAfterBreak="0">
+    <w:nsid w:val="2E1E040D"/>
+    <w:multiLevelType w:val="hybridMultilevel"/>
+    <w:tmpl w:val="910E4C1A"/>
+    <w:lvl w:ilvl="0" w:tplc="040A000F">
+      <w:start w:val="1"/>
+      <w:numFmt w:val="decimal"/>
+      <w:lvlText w:val="%1."/>
+      <w:lvlJc w:val="left"/>
+      <w:pPr>
+        <w:ind w:left="360" w:hanging="360"/>
+      </w:pPr>
+      <w:rPr>
+        <w:rFonts w:hint="default"/>
+      </w:rPr>
+    </w:lvl>
+    <w:lvl w:ilvl="1" w:tplc="040A0019" w:tentative="1">
+      <w:start w:val="1"/>
+      <w:numFmt w:val="lowerLetter"/>
+      <w:lvlText w:val="%2."/>
+      <w:lvlJc w:val="left"/>
+      <w:pPr>
+        <w:ind w:left="1080" w:hanging="360"/>
+      </w:pPr>
+    </w:lvl>
+    <w:lvl w:ilvl="2" w:tplc="040A001B" w:tentative="1">
+      <w:start w:val="1"/>
+      <w:numFmt w:val="lowerRoman"/>
+      <w:lvlText w:val="%3."/>
+      <w:lvlJc w:val="right"/>
+      <w:pPr>
+        <w:ind w:left="1800" w:hanging="180"/>
+      </w:pPr>
+    </w:lvl>
+    <w:lvl w:ilvl="3" w:tplc="040A000F" w:tentative="1">
+      <w:start w:val="1"/>
+      <w:numFmt w:val="decimal"/>
+      <w:lvlText w:val="%4."/>
+      <w:lvlJc w:val="left"/>
+      <w:pPr>
+        <w:ind w:left="2520" w:hanging="360"/>
+      </w:pPr>
+    </w:lvl>
+    <w:lvl w:ilvl="4" w:tplc="040A0019" w:tentative="1">
+      <w:start w:val="1"/>
+      <w:numFmt w:val="lowerLetter"/>
+      <w:lvlText w:val="%5."/>
+      <w:lvlJc w:val="left"/>
+      <w:pPr>
+        <w:ind w:left="3240" w:hanging="360"/>
+      </w:pPr>
+    </w:lvl>
+    <w:lvl w:ilvl="5" w:tplc="040A001B" w:tentative="1">
+      <w:start w:val="1"/>
+      <w:numFmt w:val="lowerRoman"/>
+      <w:lvlText w:val="%6."/>
+      <w:lvlJc w:val="right"/>
+      <w:pPr>
+        <w:ind w:left="3960" w:hanging="180"/>
+      </w:pPr>
+    </w:lvl>
+    <w:lvl w:ilvl="6" w:tplc="040A000F" w:tentative="1">
+      <w:start w:val="1"/>
+      <w:numFmt w:val="decimal"/>
+      <w:lvlText w:val="%7."/>
+      <w:lvlJc w:val="left"/>
+      <w:pPr>
+        <w:ind w:left="4680" w:hanging="360"/>
+      </w:pPr>
+    </w:lvl>
+    <w:lvl w:ilvl="7" w:tplc="040A0019" w:tentative="1">
+      <w:start w:val="1"/>
+      <w:numFmt w:val="lowerLetter"/>
+      <w:lvlText w:val="%8."/>
+      <w:lvlJc w:val="left"/>
+      <w:pPr>
+        <w:ind w:left="5400" w:hanging="360"/>
+      </w:pPr>
+    </w:lvl>
+    <w:lvl w:ilvl="8" w:tplc="040A001B" w:tentative="1">
+      <w:start w:val="1"/>
+      <w:numFmt w:val="lowerRoman"/>
+      <w:lvlText w:val="%9."/>
+      <w:lvlJc w:val="right"/>
+      <w:pPr>
+        <w:ind w:left="6120" w:hanging="180"/>
+      </w:pPr>
+    </w:lvl>
+  </w:abstractNum>
   <w:num w:numId="1">
+    <w:abstractNumId w:val="1"/>
+  </w:num>
+  <w:num w:numId="2">
     <w:abstractNumId w:val="0"/>
+  </w:num>
+  <w:num w:numId="3">
+    <w:abstractNumId w:val="2"/>
   </w:num>
 </w:numbering>
 </file>
@@ -992,6 +1590,17 @@
       </w:tblBorders>
     </w:tblPr>
   </w:style>
+  <w:style w:type="paragraph" w:styleId="Prrafodelista">
+    <w:name w:val="List Paragraph"/>
+    <w:basedOn w:val="Normal"/>
+    <w:uiPriority w:val="34"/>
+    <w:qFormat/>
+    <w:rsid w:val="00F97307"/>
+    <w:pPr>
+      <w:ind w:left="720"/>
+      <w:contextualSpacing/>
+    </w:pPr>
+  </w:style>
 </w:styles>
 </file>
 

</xml_diff>